<commit_message>
New design according the template
</commit_message>
<xml_diff>
--- a/T3Board_Analyzer_Design_Instruction.docx
+++ b/T3Board_Analyzer_Design_Instruction.docx
@@ -225,25 +225,47 @@
           <w:sz w:val="24"/>
           <w:szCs w:val="24"/>
         </w:rPr>
-        <w:t xml:space="preserve">All the samples of bellow is under the condition that </w:t>
-      </w:r>
-      <w:proofErr w:type="spellStart"/>
-      <w:r>
-        <w:rPr>
-          <w:rFonts w:ascii="Arial" w:hAnsi="Arial" w:cs="Arial"/>
-          <w:sz w:val="24"/>
-          <w:szCs w:val="24"/>
-        </w:rPr>
-        <w:t>NumberToWin</w:t>
-      </w:r>
-      <w:proofErr w:type="spellEnd"/>
-      <w:r>
-        <w:rPr>
-          <w:rFonts w:ascii="Arial" w:hAnsi="Arial" w:cs="Arial"/>
-          <w:sz w:val="24"/>
-          <w:szCs w:val="24"/>
-        </w:rPr>
-        <w:t>=3</w:t>
+        <w:t>Without specification,</w:t>
+      </w:r>
+      <w:r>
+        <w:rPr>
+          <w:rFonts w:ascii="Arial" w:hAnsi="Arial" w:cs="Arial"/>
+          <w:sz w:val="24"/>
+          <w:szCs w:val="24"/>
+        </w:rPr>
+        <w:t xml:space="preserve"> </w:t>
+      </w:r>
+      <w:r>
+        <w:rPr>
+          <w:rFonts w:ascii="Arial" w:hAnsi="Arial" w:cs="Arial"/>
+          <w:sz w:val="24"/>
+          <w:szCs w:val="24"/>
+        </w:rPr>
+        <w:t xml:space="preserve">the default of </w:t>
+      </w:r>
+      <w:r>
+        <w:rPr>
+          <w:rFonts w:ascii="Arial" w:hAnsi="Arial" w:cs="Arial"/>
+          <w:sz w:val="24"/>
+          <w:szCs w:val="24"/>
+        </w:rPr>
+        <w:t>Number-to-Win</w:t>
+      </w:r>
+      <w:r>
+        <w:rPr>
+          <w:rFonts w:ascii="Arial" w:hAnsi="Arial" w:cs="Arial"/>
+          <w:sz w:val="24"/>
+          <w:szCs w:val="24"/>
+        </w:rPr>
+        <w:t xml:space="preserve"> </w:t>
+      </w:r>
+      <w:r>
+        <w:rPr>
+          <w:rFonts w:ascii="Arial" w:hAnsi="Arial" w:cs="Arial"/>
+          <w:sz w:val="24"/>
+          <w:szCs w:val="24"/>
+        </w:rPr>
+        <w:t>is 3 in the following samples</w:t>
       </w:r>
       <w:r>
         <w:rPr>
@@ -2512,7 +2534,7 @@
     <w:tbl>
       <w:tblPr>
         <w:tblStyle w:val="TableGrid"/>
-        <w:tblpPr w:leftFromText="180" w:rightFromText="180" w:vertAnchor="text" w:horzAnchor="page" w:tblpX="7933" w:tblpY="149"/>
+        <w:tblpPr w:leftFromText="180" w:rightFromText="180" w:vertAnchor="text" w:horzAnchor="page" w:tblpX="7693" w:tblpY="653"/>
         <w:tblW w:w="1576" w:type="dxa"/>
         <w:tblLook w:val="04A0"/>
       </w:tblPr>
@@ -2742,7 +2764,7 @@
               <w:rPr>
                 <w:rFonts w:ascii="Arial" w:hAnsi="Arial" w:cs="Arial"/>
               </w:rPr>
-              <w:t>O</w:t>
+              <w:t>∙</w:t>
             </w:r>
           </w:p>
         </w:tc>
@@ -2831,7 +2853,7 @@
               <w:rPr>
                 <w:rFonts w:ascii="Arial" w:hAnsi="Arial" w:cs="Arial"/>
               </w:rPr>
-              <w:t>∙</w:t>
+              <w:t>O</w:t>
             </w:r>
           </w:p>
         </w:tc>
@@ -3099,37 +3121,42 @@
           <w:sz w:val="24"/>
           <w:szCs w:val="24"/>
         </w:rPr>
-        <w:t xml:space="preserve">ERROR_CASE0: </w:t>
-      </w:r>
-    </w:p>
-    <w:p>
-      <w:pPr>
-        <w:pStyle w:val="ListParagraph"/>
-        <w:ind w:firstLine="720"/>
-        <w:rPr>
-          <w:rFonts w:ascii="Arial" w:hAnsi="Arial" w:cs="Arial"/>
-          <w:sz w:val="24"/>
-          <w:szCs w:val="24"/>
-        </w:rPr>
-      </w:pPr>
-      <w:proofErr w:type="gramStart"/>
-      <w:r>
-        <w:rPr>
-          <w:rFonts w:ascii="Arial" w:hAnsi="Arial" w:cs="Arial"/>
-          <w:sz w:val="24"/>
-          <w:szCs w:val="24"/>
-        </w:rPr>
-        <w:t>i</w:t>
-      </w:r>
-      <w:r>
-        <w:rPr>
-          <w:rFonts w:ascii="Arial" w:hAnsi="Arial" w:cs="Arial"/>
-          <w:sz w:val="24"/>
-          <w:szCs w:val="24"/>
-        </w:rPr>
-        <w:t>f</w:t>
-      </w:r>
-      <w:proofErr w:type="gramEnd"/>
+        <w:t>ERROR_CASE</w:t>
+      </w:r>
+      <w:r>
+        <w:rPr>
+          <w:rFonts w:ascii="Arial" w:hAnsi="Arial" w:cs="Arial"/>
+          <w:sz w:val="24"/>
+          <w:szCs w:val="24"/>
+        </w:rPr>
+        <w:t>1</w:t>
+      </w:r>
+      <w:r>
+        <w:rPr>
+          <w:rFonts w:ascii="Arial" w:hAnsi="Arial" w:cs="Arial"/>
+          <w:sz w:val="24"/>
+          <w:szCs w:val="24"/>
+        </w:rPr>
+        <w:t xml:space="preserve">: </w:t>
+      </w:r>
+      <w:r>
+        <w:rPr>
+          <w:rFonts w:ascii="Arial" w:hAnsi="Arial" w:cs="Arial"/>
+          <w:sz w:val="24"/>
+          <w:szCs w:val="24"/>
+          <w:u w:val="single"/>
+        </w:rPr>
+        <w:t>Invalid Board Error Winning Sequence</w:t>
+      </w:r>
+      <w:r>
+        <w:rPr>
+          <w:rFonts w:ascii="Arial" w:hAnsi="Arial" w:cs="Arial"/>
+          <w:sz w:val="24"/>
+          <w:szCs w:val="24"/>
+          <w:u w:val="single"/>
+        </w:rPr>
+        <w:t>:</w:t>
+      </w:r>
       <w:r>
         <w:rPr>
           <w:rFonts w:ascii="Arial" w:hAnsi="Arial" w:cs="Arial"/>
@@ -3144,45 +3171,23 @@
           <w:sz w:val="24"/>
           <w:szCs w:val="24"/>
         </w:rPr>
-        <w:t xml:space="preserve">sum(O)&gt;sum(X)   </w:t>
-      </w:r>
-      <w:r>
-        <w:rPr>
-          <w:rFonts w:ascii="Arial" w:hAnsi="Arial" w:cs="Arial"/>
-          <w:sz w:val="24"/>
-          <w:szCs w:val="24"/>
-          <w:u w:val="single"/>
-        </w:rPr>
-        <w:t>Too Many Os</w:t>
-      </w:r>
-    </w:p>
-    <w:p>
-      <w:pPr>
-        <w:pStyle w:val="ListParagraph"/>
-        <w:ind w:firstLine="720"/>
-        <w:rPr>
-          <w:rFonts w:ascii="Arial" w:hAnsi="Arial" w:cs="Arial"/>
-          <w:sz w:val="24"/>
-          <w:szCs w:val="24"/>
-        </w:rPr>
-      </w:pPr>
-      <w:proofErr w:type="gramStart"/>
-      <w:r>
-        <w:rPr>
-          <w:rFonts w:ascii="Arial" w:hAnsi="Arial" w:cs="Arial"/>
-          <w:sz w:val="24"/>
-          <w:szCs w:val="24"/>
-        </w:rPr>
-        <w:t>if</w:t>
-      </w:r>
-      <w:proofErr w:type="gramEnd"/>
-      <w:r>
-        <w:rPr>
-          <w:rFonts w:ascii="Arial" w:hAnsi="Arial" w:cs="Arial"/>
-          <w:sz w:val="24"/>
-          <w:szCs w:val="24"/>
-        </w:rPr>
-        <w:t xml:space="preserve"> sum(O)&gt;</w:t>
+        <w:t xml:space="preserve">More </w:t>
+      </w:r>
+      <w:r>
+        <w:rPr>
+          <w:rFonts w:ascii="Arial" w:hAnsi="Arial" w:cs="Arial"/>
+          <w:sz w:val="24"/>
+          <w:szCs w:val="24"/>
+        </w:rPr>
+        <w:t>t</w:t>
+      </w:r>
+      <w:r>
+        <w:rPr>
+          <w:rFonts w:ascii="Arial" w:hAnsi="Arial" w:cs="Arial"/>
+          <w:sz w:val="24"/>
+          <w:szCs w:val="24"/>
+        </w:rPr>
+        <w:t>han</w:t>
       </w:r>
       <w:r>
         <w:rPr>
@@ -3198,127 +3203,79 @@
           <w:sz w:val="24"/>
           <w:szCs w:val="24"/>
         </w:rPr>
-        <w:t xml:space="preserve">sum(X)-1 </w:t>
-      </w:r>
-      <w:r>
-        <w:rPr>
-          <w:rFonts w:ascii="Arial" w:hAnsi="Arial" w:cs="Arial"/>
-          <w:sz w:val="24"/>
-          <w:szCs w:val="24"/>
-          <w:u w:val="single"/>
-        </w:rPr>
-        <w:t>Too Many Xs</w:t>
-      </w:r>
-      <w:r>
-        <w:rPr>
-          <w:rFonts w:ascii="Arial" w:hAnsi="Arial" w:cs="Arial"/>
-          <w:sz w:val="24"/>
-          <w:szCs w:val="24"/>
-        </w:rPr>
-        <w:t xml:space="preserve">. </w:t>
-      </w:r>
-    </w:p>
-    <w:p>
-      <w:pPr>
-        <w:pStyle w:val="ListParagraph"/>
-        <w:numPr>
-          <w:ilvl w:val="0"/>
-          <w:numId w:val="2"/>
-        </w:numPr>
-        <w:rPr>
-          <w:rFonts w:ascii="Arial" w:hAnsi="Arial" w:cs="Arial"/>
-          <w:sz w:val="24"/>
-          <w:szCs w:val="24"/>
-        </w:rPr>
-      </w:pPr>
-      <w:r>
-        <w:rPr>
-          <w:rFonts w:ascii="Arial" w:hAnsi="Arial" w:cs="Arial"/>
-          <w:sz w:val="24"/>
-          <w:szCs w:val="24"/>
-        </w:rPr>
-        <w:t xml:space="preserve">ERROR_CASE1: </w:t>
-      </w:r>
-      <w:r>
-        <w:rPr>
-          <w:rFonts w:ascii="Arial" w:hAnsi="Arial" w:cs="Arial"/>
-          <w:sz w:val="24"/>
-          <w:szCs w:val="24"/>
-          <w:u w:val="single"/>
-        </w:rPr>
-        <w:t>More Symbols Than</w:t>
-      </w:r>
-      <w:r>
-        <w:rPr>
-          <w:rFonts w:ascii="Arial" w:hAnsi="Arial" w:cs="Arial"/>
-          <w:sz w:val="24"/>
-          <w:szCs w:val="24"/>
-          <w:u w:val="single"/>
+        <w:t>t</w:t>
+      </w:r>
+      <w:r>
+        <w:rPr>
+          <w:rFonts w:ascii="Arial" w:hAnsi="Arial" w:cs="Arial"/>
+          <w:sz w:val="24"/>
+          <w:szCs w:val="24"/>
+        </w:rPr>
+        <w:t xml:space="preserve">wice of Number-to-Win </w:t>
+      </w:r>
+      <w:r>
+        <w:rPr>
+          <w:rFonts w:ascii="Arial" w:hAnsi="Arial" w:cs="Arial"/>
+          <w:sz w:val="24"/>
+          <w:szCs w:val="24"/>
+        </w:rPr>
+        <w:t>j</w:t>
+      </w:r>
+      <w:r>
+        <w:rPr>
+          <w:rFonts w:ascii="Arial" w:hAnsi="Arial" w:cs="Arial"/>
+          <w:sz w:val="24"/>
+          <w:szCs w:val="24"/>
+        </w:rPr>
+        <w:t>ointed in a line</w:t>
+      </w:r>
+      <w:r>
+        <w:rPr>
+          <w:rFonts w:ascii="Arial" w:hAnsi="Arial" w:cs="Arial"/>
+          <w:sz w:val="24"/>
+          <w:szCs w:val="24"/>
         </w:rPr>
         <w:t xml:space="preserve"> </w:t>
       </w:r>
-      <w:proofErr w:type="spellStart"/>
-      <w:r>
-        <w:rPr>
-          <w:rFonts w:ascii="Arial" w:hAnsi="Arial" w:cs="Arial"/>
-          <w:sz w:val="24"/>
-          <w:szCs w:val="24"/>
-          <w:u w:val="single"/>
-        </w:rPr>
-        <w:t>N</w:t>
-      </w:r>
-      <w:r>
-        <w:rPr>
-          <w:rFonts w:ascii="Arial" w:hAnsi="Arial" w:cs="Arial"/>
-          <w:sz w:val="24"/>
-          <w:szCs w:val="24"/>
-          <w:u w:val="single"/>
-        </w:rPr>
-        <w:t>umber</w:t>
-      </w:r>
-      <w:r>
-        <w:rPr>
-          <w:rFonts w:ascii="Arial" w:hAnsi="Arial" w:cs="Arial"/>
-          <w:sz w:val="24"/>
-          <w:szCs w:val="24"/>
-          <w:u w:val="single"/>
-        </w:rPr>
-        <w:t>ToWin</w:t>
-      </w:r>
-      <w:proofErr w:type="spellEnd"/>
-      <w:r>
-        <w:rPr>
-          <w:rFonts w:ascii="Arial" w:hAnsi="Arial" w:cs="Arial"/>
-          <w:sz w:val="24"/>
-          <w:szCs w:val="24"/>
-        </w:rPr>
-        <w:t xml:space="preserve"> </w:t>
-      </w:r>
-      <w:r>
-        <w:rPr>
-          <w:rFonts w:ascii="Arial" w:hAnsi="Arial" w:cs="Arial"/>
-          <w:sz w:val="24"/>
-          <w:szCs w:val="24"/>
-        </w:rPr>
-        <w:t>Jointed in a line</w:t>
-      </w:r>
-    </w:p>
-    <w:p>
-      <w:pPr>
-        <w:pStyle w:val="ListParagraph"/>
-        <w:rPr>
-          <w:rFonts w:ascii="Arial" w:hAnsi="Arial" w:cs="Arial"/>
-          <w:sz w:val="24"/>
-          <w:szCs w:val="24"/>
-        </w:rPr>
-      </w:pPr>
-      <w:r>
-        <w:rPr>
-          <w:rFonts w:ascii="Arial" w:hAnsi="Arial" w:cs="Arial"/>
-          <w:sz w:val="24"/>
-          <w:szCs w:val="24"/>
-        </w:rPr>
-        <w:t>If the sum of a jointed same symbol exceeds the limitation of Number-to-Win, it is an invalid group.</w:t>
+      <w:r>
+        <w:rPr>
+          <w:rFonts w:ascii="Arial" w:hAnsi="Arial" w:cs="Arial"/>
+          <w:sz w:val="24"/>
+          <w:szCs w:val="24"/>
+        </w:rPr>
+        <w:t>(</w:t>
+      </w:r>
+      <w:r>
+        <w:rPr>
+          <w:rFonts w:ascii="Arial" w:hAnsi="Arial" w:cs="Arial"/>
+          <w:sz w:val="24"/>
+          <w:szCs w:val="24"/>
+        </w:rPr>
+        <w:t xml:space="preserve">Here, </w:t>
+      </w:r>
+      <w:r>
+        <w:rPr>
+          <w:rFonts w:ascii="Arial" w:hAnsi="Arial" w:cs="Arial"/>
+          <w:sz w:val="24"/>
+          <w:szCs w:val="24"/>
+        </w:rPr>
+        <w:t>Number-to-Win</w:t>
+      </w:r>
+      <w:r>
+        <w:rPr>
+          <w:rFonts w:ascii="Arial" w:hAnsi="Arial" w:cs="Arial"/>
+          <w:sz w:val="24"/>
+          <w:szCs w:val="24"/>
+        </w:rPr>
+        <w:t>=2)</w:t>
+      </w:r>
+      <w:r>
+        <w:rPr>
+          <w:rFonts w:ascii="Arial" w:hAnsi="Arial" w:cs="Arial"/>
+          <w:sz w:val="24"/>
+          <w:szCs w:val="24"/>
+        </w:rPr>
+        <w:t>.</w:t>
       </w:r>
     </w:p>
     <w:tbl>
@@ -3508,7 +3465,7 @@
               <w:rPr>
                 <w:rFonts w:ascii="Arial" w:hAnsi="Arial" w:cs="Arial"/>
               </w:rPr>
-              <w:t>O</w:t>
+              <w:t>∙</w:t>
             </w:r>
           </w:p>
         </w:tc>
@@ -3721,7 +3678,23 @@
           <w:sz w:val="24"/>
           <w:szCs w:val="24"/>
         </w:rPr>
-        <w:t xml:space="preserve">ERROR_CASE2: </w:t>
+        <w:t>ERROR_CASE</w:t>
+      </w:r>
+      <w:r>
+        <w:rPr>
+          <w:rFonts w:ascii="Arial" w:hAnsi="Arial" w:cs="Arial"/>
+          <w:sz w:val="24"/>
+          <w:szCs w:val="24"/>
+        </w:rPr>
+        <w:t>2</w:t>
+      </w:r>
+      <w:r>
+        <w:rPr>
+          <w:rFonts w:ascii="Arial" w:hAnsi="Arial" w:cs="Arial"/>
+          <w:sz w:val="24"/>
+          <w:szCs w:val="24"/>
+        </w:rPr>
+        <w:t xml:space="preserve">: </w:t>
       </w:r>
       <w:r>
         <w:rPr>
@@ -3730,7 +3703,7 @@
           <w:szCs w:val="24"/>
           <w:u w:val="single"/>
         </w:rPr>
-        <w:t>Too Many Wins</w:t>
+        <w:t>Invalid Board Error Winning Sequence</w:t>
       </w:r>
       <w:r>
         <w:rPr>
@@ -4197,6 +4170,78 @@
         </w:rPr>
         <w:t xml:space="preserve">: </w:t>
       </w:r>
+    </w:p>
+    <w:p>
+      <w:pPr>
+        <w:pStyle w:val="ListParagraph"/>
+        <w:ind w:firstLine="720"/>
+        <w:rPr>
+          <w:rFonts w:ascii="Arial" w:hAnsi="Arial" w:cs="Arial"/>
+          <w:sz w:val="24"/>
+          <w:szCs w:val="24"/>
+        </w:rPr>
+      </w:pPr>
+      <w:r>
+        <w:rPr>
+          <w:rFonts w:ascii="Arial" w:hAnsi="Arial" w:cs="Arial"/>
+          <w:sz w:val="24"/>
+          <w:szCs w:val="24"/>
+        </w:rPr>
+        <w:t>Invalid Board Too Many O</w:t>
+      </w:r>
+      <w:r>
+        <w:rPr>
+          <w:rFonts w:ascii="Arial" w:hAnsi="Arial" w:cs="Arial"/>
+          <w:sz w:val="24"/>
+          <w:szCs w:val="24"/>
+        </w:rPr>
+        <w:t>s</w:t>
+      </w:r>
+      <w:r>
+        <w:rPr>
+          <w:rFonts w:ascii="Arial" w:hAnsi="Arial" w:cs="Arial"/>
+          <w:sz w:val="24"/>
+          <w:szCs w:val="24"/>
+        </w:rPr>
+        <w:t>: i</w:t>
+      </w:r>
+      <w:r>
+        <w:rPr>
+          <w:rFonts w:ascii="Arial" w:hAnsi="Arial" w:cs="Arial"/>
+          <w:sz w:val="24"/>
+          <w:szCs w:val="24"/>
+        </w:rPr>
+        <w:t xml:space="preserve">f </w:t>
+      </w:r>
+      <w:proofErr w:type="gramStart"/>
+      <w:r>
+        <w:rPr>
+          <w:rFonts w:ascii="Arial" w:hAnsi="Arial" w:cs="Arial"/>
+          <w:sz w:val="24"/>
+          <w:szCs w:val="24"/>
+        </w:rPr>
+        <w:t>sum(</w:t>
+      </w:r>
+      <w:proofErr w:type="gramEnd"/>
+      <w:r>
+        <w:rPr>
+          <w:rFonts w:ascii="Arial" w:hAnsi="Arial" w:cs="Arial"/>
+          <w:sz w:val="24"/>
+          <w:szCs w:val="24"/>
+        </w:rPr>
+        <w:t xml:space="preserve">O)&gt;sum(X)   </w:t>
+      </w:r>
+    </w:p>
+    <w:p>
+      <w:pPr>
+        <w:pStyle w:val="ListParagraph"/>
+        <w:ind w:firstLine="720"/>
+        <w:rPr>
+          <w:rFonts w:ascii="Arial" w:hAnsi="Arial" w:cs="Arial"/>
+          <w:sz w:val="24"/>
+          <w:szCs w:val="24"/>
+        </w:rPr>
+      </w:pPr>
       <w:r>
         <w:rPr>
           <w:rFonts w:ascii="Arial" w:hAnsi="Arial" w:cs="Arial"/>
@@ -4204,7 +4249,96 @@
           <w:szCs w:val="24"/>
           <w:u w:val="single"/>
         </w:rPr>
-        <w:t>Invalid X Wins</w:t>
+        <w:t>Invalid Board Too Many Xs</w:t>
+      </w:r>
+      <w:r>
+        <w:rPr>
+          <w:rFonts w:ascii="Arial" w:hAnsi="Arial" w:cs="Arial"/>
+          <w:sz w:val="24"/>
+          <w:szCs w:val="24"/>
+        </w:rPr>
+        <w:t xml:space="preserve">: if </w:t>
+      </w:r>
+      <w:proofErr w:type="gramStart"/>
+      <w:r>
+        <w:rPr>
+          <w:rFonts w:ascii="Arial" w:hAnsi="Arial" w:cs="Arial"/>
+          <w:sz w:val="24"/>
+          <w:szCs w:val="24"/>
+        </w:rPr>
+        <w:t>sum(</w:t>
+      </w:r>
+      <w:proofErr w:type="gramEnd"/>
+      <w:r>
+        <w:rPr>
+          <w:rFonts w:ascii="Arial" w:hAnsi="Arial" w:cs="Arial"/>
+          <w:sz w:val="24"/>
+          <w:szCs w:val="24"/>
+        </w:rPr>
+        <w:t>O)&gt;</w:t>
+      </w:r>
+      <w:r>
+        <w:rPr>
+          <w:rFonts w:ascii="Arial" w:hAnsi="Arial" w:cs="Arial"/>
+          <w:sz w:val="24"/>
+          <w:szCs w:val="24"/>
+        </w:rPr>
+        <w:t xml:space="preserve"> </w:t>
+      </w:r>
+      <w:r>
+        <w:rPr>
+          <w:rFonts w:ascii="Arial" w:hAnsi="Arial" w:cs="Arial"/>
+          <w:sz w:val="24"/>
+          <w:szCs w:val="24"/>
+        </w:rPr>
+        <w:t xml:space="preserve">sum(X)-1 </w:t>
+      </w:r>
+    </w:p>
+    <w:p>
+      <w:pPr>
+        <w:pStyle w:val="ListParagraph"/>
+        <w:numPr>
+          <w:ilvl w:val="0"/>
+          <w:numId w:val="2"/>
+        </w:numPr>
+        <w:rPr>
+          <w:rFonts w:ascii="Arial" w:hAnsi="Arial" w:cs="Arial"/>
+          <w:sz w:val="24"/>
+          <w:szCs w:val="24"/>
+        </w:rPr>
+      </w:pPr>
+      <w:r>
+        <w:rPr>
+          <w:rFonts w:ascii="Arial" w:hAnsi="Arial" w:cs="Arial"/>
+          <w:sz w:val="24"/>
+          <w:szCs w:val="24"/>
+        </w:rPr>
+        <w:t>ERROR_CASE</w:t>
+      </w:r>
+      <w:r>
+        <w:rPr>
+          <w:rFonts w:ascii="Arial" w:hAnsi="Arial" w:cs="Arial"/>
+          <w:sz w:val="24"/>
+          <w:szCs w:val="24"/>
+        </w:rPr>
+        <w:t>4</w:t>
+      </w:r>
+      <w:r>
+        <w:rPr>
+          <w:rFonts w:ascii="Arial" w:hAnsi="Arial" w:cs="Arial"/>
+          <w:sz w:val="24"/>
+          <w:szCs w:val="24"/>
+        </w:rPr>
+        <w:t xml:space="preserve">: </w:t>
+      </w:r>
+      <w:r>
+        <w:rPr>
+          <w:rFonts w:ascii="Arial" w:hAnsi="Arial" w:cs="Arial"/>
+          <w:sz w:val="24"/>
+          <w:szCs w:val="24"/>
+          <w:u w:val="single"/>
+        </w:rPr>
+        <w:t>Invalid Board Winner did not make last move</w:t>
       </w:r>
       <w:r>
         <w:rPr>
@@ -4703,7 +4837,7 @@
           <w:sz w:val="24"/>
           <w:szCs w:val="24"/>
         </w:rPr>
-        <w:t>4</w:t>
+        <w:t>5</w:t>
       </w:r>
       <w:r>
         <w:rPr>
@@ -4720,25 +4854,7 @@
           <w:szCs w:val="24"/>
           <w:u w:val="single"/>
         </w:rPr>
-        <w:t xml:space="preserve">Invalid </w:t>
-      </w:r>
-      <w:r>
-        <w:rPr>
-          <w:rFonts w:ascii="Arial" w:hAnsi="Arial" w:cs="Arial"/>
-          <w:sz w:val="24"/>
-          <w:szCs w:val="24"/>
-          <w:u w:val="single"/>
-        </w:rPr>
-        <w:t>O</w:t>
-      </w:r>
-      <w:r>
-        <w:rPr>
-          <w:rFonts w:ascii="Arial" w:hAnsi="Arial" w:cs="Arial"/>
-          <w:sz w:val="24"/>
-          <w:szCs w:val="24"/>
-          <w:u w:val="single"/>
-        </w:rPr>
-        <w:t xml:space="preserve"> Wins</w:t>
+        <w:t>Invalid Board Winner did not make last move</w:t>
       </w:r>
       <w:r>
         <w:rPr>
@@ -5106,6 +5222,7 @@
       </w:tr>
       <w:tr>
         <w:trPr>
+          <w:trHeight w:val="242"/>
           <w:jc w:val="center"/>
         </w:trPr>
         <w:tc>
@@ -7086,7 +7203,27 @@
           <w:sz w:val="24"/>
           <w:szCs w:val="24"/>
         </w:rPr>
-        <w:t>[x-a][y-</w:t>
+        <w:t>[x-</w:t>
+      </w:r>
+      <w:proofErr w:type="spellStart"/>
+      <w:r>
+        <w:rPr>
+          <w:rFonts w:ascii="Arial" w:hAnsi="Arial" w:cs="Arial"/>
+          <w:i/>
+          <w:sz w:val="24"/>
+          <w:szCs w:val="24"/>
+        </w:rPr>
+        <w:t>i</w:t>
+      </w:r>
+      <w:proofErr w:type="spellEnd"/>
+      <w:r>
+        <w:rPr>
+          <w:rFonts w:ascii="Arial" w:hAnsi="Arial" w:cs="Arial"/>
+          <w:i/>
+          <w:sz w:val="24"/>
+          <w:szCs w:val="24"/>
+        </w:rPr>
+        <w:t>][y-</w:t>
       </w:r>
       <w:proofErr w:type="spellStart"/>
       <w:r>
@@ -7206,17 +7343,22 @@
         </w:rPr>
         <w:t>==</w:t>
       </w:r>
-      <w:proofErr w:type="spellStart"/>
-      <w:r>
-        <w:rPr>
-          <w:rFonts w:ascii="Arial" w:hAnsi="Arial" w:cs="Arial"/>
-          <w:i/>
-          <w:sz w:val="24"/>
-          <w:szCs w:val="24"/>
-        </w:rPr>
-        <w:t>NumToWin</w:t>
-      </w:r>
-      <w:proofErr w:type="spellEnd"/>
+      <w:r>
+        <w:rPr>
+          <w:rFonts w:ascii="Arial" w:hAnsi="Arial" w:cs="Arial"/>
+          <w:sz w:val="24"/>
+          <w:szCs w:val="24"/>
+        </w:rPr>
+        <w:t xml:space="preserve"> </w:t>
+      </w:r>
+      <w:r>
+        <w:rPr>
+          <w:rFonts w:ascii="Arial" w:hAnsi="Arial" w:cs="Arial"/>
+          <w:sz w:val="24"/>
+          <w:szCs w:val="24"/>
+        </w:rPr>
+        <w:t>Number-to-Win</w:t>
+      </w:r>
       <w:r>
         <w:rPr>
           <w:rFonts w:ascii="Arial" w:hAnsi="Arial" w:cs="Arial"/>
@@ -7313,7 +7455,23 @@
           <w:sz w:val="24"/>
           <w:szCs w:val="24"/>
         </w:rPr>
-        <w:t xml:space="preserve">Here, “x” and “y” are coordinators. The “count” is the count of </w:t>
+        <w:t xml:space="preserve">Here, “x” and “y” are coordinators. The “count” is the </w:t>
+      </w:r>
+      <w:r>
+        <w:rPr>
+          <w:rFonts w:ascii="Arial" w:hAnsi="Arial" w:cs="Arial"/>
+          <w:sz w:val="24"/>
+          <w:szCs w:val="24"/>
+        </w:rPr>
+        <w:t>number</w:t>
+      </w:r>
+      <w:r>
+        <w:rPr>
+          <w:rFonts w:ascii="Arial" w:hAnsi="Arial" w:cs="Arial"/>
+          <w:sz w:val="24"/>
+          <w:szCs w:val="24"/>
+        </w:rPr>
+        <w:t xml:space="preserve"> of </w:t>
       </w:r>
       <w:r>
         <w:rPr>
@@ -7337,7 +7495,23 @@
           <w:sz w:val="24"/>
           <w:szCs w:val="24"/>
         </w:rPr>
-        <w:t xml:space="preserve"> along</w:t>
+        <w:t xml:space="preserve"> </w:t>
+      </w:r>
+      <w:r>
+        <w:rPr>
+          <w:rFonts w:ascii="Arial" w:hAnsi="Arial" w:cs="Arial"/>
+          <w:sz w:val="24"/>
+          <w:szCs w:val="24"/>
+        </w:rPr>
+        <w:t xml:space="preserve">joined </w:t>
+      </w:r>
+      <w:r>
+        <w:rPr>
+          <w:rFonts w:ascii="Arial" w:hAnsi="Arial" w:cs="Arial"/>
+          <w:sz w:val="24"/>
+          <w:szCs w:val="24"/>
+        </w:rPr>
+        <w:t>along</w:t>
       </w:r>
       <w:r>
         <w:rPr>
@@ -7626,7 +7800,41 @@
           <w:sz w:val="24"/>
           <w:szCs w:val="24"/>
         </w:rPr>
-        <w:t>If there are no errors and no winner, IN_PROGRESS and DRAW will be checked.</w:t>
+        <w:t xml:space="preserve">If there are no errors and no winner, </w:t>
+      </w:r>
+      <w:r>
+        <w:rPr>
+          <w:rFonts w:ascii="Arial" w:hAnsi="Arial" w:cs="Arial"/>
+          <w:sz w:val="24"/>
+          <w:szCs w:val="24"/>
+          <w:u w:val="single"/>
+        </w:rPr>
+        <w:t>IN_PROGRESS</w:t>
+      </w:r>
+      <w:r>
+        <w:rPr>
+          <w:rFonts w:ascii="Arial" w:hAnsi="Arial" w:cs="Arial"/>
+          <w:sz w:val="24"/>
+          <w:szCs w:val="24"/>
+        </w:rPr>
+        <w:t xml:space="preserve"> and </w:t>
+      </w:r>
+      <w:r>
+        <w:rPr>
+          <w:rFonts w:ascii="Arial" w:hAnsi="Arial" w:cs="Arial"/>
+          <w:sz w:val="24"/>
+          <w:szCs w:val="24"/>
+          <w:u w:val="single"/>
+        </w:rPr>
+        <w:t>DRAW</w:t>
+      </w:r>
+      <w:r>
+        <w:rPr>
+          <w:rFonts w:ascii="Arial" w:hAnsi="Arial" w:cs="Arial"/>
+          <w:sz w:val="24"/>
+          <w:szCs w:val="24"/>
+        </w:rPr>
+        <w:t xml:space="preserve"> will be checked.</w:t>
       </w:r>
     </w:p>
     <w:p>
@@ -7685,7 +7893,42 @@
           <w:szCs w:val="24"/>
         </w:rPr>
         <w:lastRenderedPageBreak/>
-        <w:t>The flow chart in whole picture</w:t>
+        <w:t xml:space="preserve">The flow </w:t>
+      </w:r>
+      <w:r>
+        <w:rPr>
+          <w:rFonts w:ascii="Arial" w:hAnsi="Arial" w:cs="Arial"/>
+          <w:b/>
+          <w:sz w:val="24"/>
+          <w:szCs w:val="24"/>
+        </w:rPr>
+        <w:t xml:space="preserve">chart of method </w:t>
+      </w:r>
+      <w:proofErr w:type="spellStart"/>
+      <w:r>
+        <w:rPr>
+          <w:rFonts w:ascii="Arial" w:hAnsi="Arial" w:cs="Arial"/>
+          <w:sz w:val="24"/>
+          <w:szCs w:val="24"/>
+        </w:rPr>
+        <w:t>BoardAnalyzer</w:t>
+      </w:r>
+      <w:proofErr w:type="spellEnd"/>
+      <w:r>
+        <w:rPr>
+          <w:rFonts w:ascii="Arial" w:hAnsi="Arial" w:cs="Arial"/>
+          <w:sz w:val="24"/>
+          <w:szCs w:val="24"/>
+        </w:rPr>
+        <w:t>(</w:t>
+      </w:r>
+      <w:r>
+        <w:rPr>
+          <w:rFonts w:ascii="Arial" w:hAnsi="Arial" w:cs="Arial"/>
+          <w:sz w:val="24"/>
+          <w:szCs w:val="24"/>
+        </w:rPr>
+        <w:t>)</w:t>
       </w:r>
     </w:p>
     <w:p>
@@ -7699,26 +7942,7 @@
         </w:rPr>
       </w:pPr>
       <w:r>
-        <w:rPr>
-          <w:rFonts w:ascii="Arial" w:hAnsi="Arial" w:cs="Arial"/>
-          <w:sz w:val="24"/>
-          <w:szCs w:val="24"/>
-        </w:rPr>
-        <w:t>The main flow of the program is as following:</w:t>
-      </w:r>
-    </w:p>
-    <w:p>
-      <w:pPr>
-        <w:spacing w:after="0"/>
-        <w:ind w:firstLine="216"/>
-        <w:rPr>
-          <w:rFonts w:ascii="Arial" w:hAnsi="Arial" w:cs="Arial"/>
-          <w:sz w:val="24"/>
-          <w:szCs w:val="24"/>
-        </w:rPr>
-      </w:pPr>
-      <w:r>
-        <w:object w:dxaOrig="7435" w:dyaOrig="12374">
+        <w:object w:dxaOrig="7435" w:dyaOrig="12690">
           <v:shapetype id="_x0000_t75" coordsize="21600,21600" o:spt="75" o:preferrelative="t" path="m@4@5l@4@11@9@11@9@5xe" filled="f" stroked="f">
             <v:stroke joinstyle="miter"/>
             <v:formulas>
@@ -7738,10 +7962,10 @@
             <v:path o:extrusionok="f" gradientshapeok="t" o:connecttype="rect"/>
             <o:lock v:ext="edit" aspectratio="t"/>
           </v:shapetype>
-          <v:shape id="_x0000_i1025" type="#_x0000_t75" style="width:363pt;height:604.2pt" o:ole="">
+          <v:shape id="_x0000_i1034" type="#_x0000_t75" style="width:366.6pt;height:625.8pt" o:ole="">
             <v:imagedata r:id="rId6" o:title=""/>
           </v:shape>
-          <o:OLEObject Type="Embed" ProgID="Visio.Drawing.11" ShapeID="_x0000_i1025" DrawAspect="Content" ObjectID="_1465574989" r:id="rId7"/>
+          <o:OLEObject Type="Embed" ProgID="Visio.Drawing.11" ShapeID="_x0000_i1034" DrawAspect="Content" ObjectID="_1465660106" r:id="rId7"/>
         </w:object>
       </w:r>
     </w:p>
@@ -7768,7 +7992,45 @@
           <w:szCs w:val="24"/>
         </w:rPr>
         <w:lastRenderedPageBreak/>
-        <w:t xml:space="preserve">The flow chart about the judgment of ERROR_CASE1 or </w:t>
+        <w:t xml:space="preserve">The flow chart </w:t>
+      </w:r>
+      <w:r>
+        <w:rPr>
+          <w:rFonts w:ascii="Arial" w:hAnsi="Arial" w:cs="Arial"/>
+          <w:b/>
+          <w:sz w:val="24"/>
+          <w:szCs w:val="24"/>
+        </w:rPr>
+        <w:t xml:space="preserve">of method </w:t>
+      </w:r>
+      <w:proofErr w:type="spellStart"/>
+      <w:r>
+        <w:rPr>
+          <w:rFonts w:ascii="Arial" w:hAnsi="Arial" w:cs="Arial"/>
+          <w:b/>
+          <w:sz w:val="24"/>
+          <w:szCs w:val="24"/>
+        </w:rPr>
+        <w:t>CheckIntersectOfWins</w:t>
+      </w:r>
+      <w:proofErr w:type="spellEnd"/>
+      <w:r>
+        <w:rPr>
+          <w:rFonts w:ascii="Arial" w:hAnsi="Arial" w:cs="Arial"/>
+          <w:b/>
+          <w:sz w:val="24"/>
+          <w:szCs w:val="24"/>
+        </w:rPr>
+        <w:t>() for checking</w:t>
+      </w:r>
+      <w:r>
+        <w:rPr>
+          <w:rFonts w:ascii="Arial" w:hAnsi="Arial" w:cs="Arial"/>
+          <w:b/>
+          <w:sz w:val="24"/>
+          <w:szCs w:val="24"/>
+        </w:rPr>
+        <w:t xml:space="preserve"> ERROR_CASE1 or </w:t>
       </w:r>
       <w:r>
         <w:rPr>
@@ -7795,10 +8057,10 @@
       </w:pPr>
       <w:r>
         <w:object w:dxaOrig="6310" w:dyaOrig="6850">
-          <v:shape id="_x0000_i1026" type="#_x0000_t75" style="width:315.6pt;height:342.6pt" o:ole="">
+          <v:shape id="_x0000_i1032" type="#_x0000_t75" style="width:315.6pt;height:342.6pt" o:ole="">
             <v:imagedata r:id="rId8" o:title=""/>
           </v:shape>
-          <o:OLEObject Type="Embed" ProgID="Visio.Drawing.11" ShapeID="_x0000_i1026" DrawAspect="Content" ObjectID="_1465574990" r:id="rId9"/>
+          <o:OLEObject Type="Embed" ProgID="Visio.Drawing.11" ShapeID="_x0000_i1032" DrawAspect="Content" ObjectID="_1465660107" r:id="rId9"/>
         </w:object>
       </w:r>
     </w:p>
@@ -7807,376 +8069,6 @@
         <w:jc w:val="center"/>
         <w:rPr>
           <w:rFonts w:ascii="Arial" w:hAnsi="Arial" w:cs="Arial"/>
-        </w:rPr>
-      </w:pPr>
-    </w:p>
-    <w:p>
-      <w:pPr>
-        <w:pStyle w:val="ListParagraph"/>
-        <w:numPr>
-          <w:ilvl w:val="0"/>
-          <w:numId w:val="1"/>
-        </w:numPr>
-        <w:rPr>
-          <w:rFonts w:ascii="Arial" w:hAnsi="Arial" w:cs="Arial"/>
-          <w:b/>
-          <w:sz w:val="24"/>
-          <w:szCs w:val="24"/>
-        </w:rPr>
-      </w:pPr>
-      <w:r>
-        <w:rPr>
-          <w:rFonts w:ascii="Arial" w:hAnsi="Arial" w:cs="Arial"/>
-          <w:b/>
-          <w:sz w:val="24"/>
-          <w:szCs w:val="24"/>
-        </w:rPr>
-        <w:t>The description of functions and variables</w:t>
-      </w:r>
-    </w:p>
-    <w:p>
-      <w:pPr>
-        <w:pStyle w:val="ListParagraph"/>
-        <w:ind w:left="360"/>
-        <w:rPr>
-          <w:rFonts w:ascii="Courier New" w:hAnsi="Courier New" w:cs="Courier New"/>
-          <w:sz w:val="20"/>
-          <w:szCs w:val="20"/>
-        </w:rPr>
-      </w:pPr>
-    </w:p>
-    <w:p>
-      <w:pPr>
-        <w:pStyle w:val="ListParagraph"/>
-        <w:numPr>
-          <w:ilvl w:val="0"/>
-          <w:numId w:val="8"/>
-        </w:numPr>
-        <w:ind w:left="450" w:hanging="90"/>
-        <w:rPr>
-          <w:rFonts w:ascii="Arial" w:hAnsi="Arial" w:cs="Arial"/>
-          <w:sz w:val="24"/>
-          <w:szCs w:val="24"/>
-        </w:rPr>
-      </w:pPr>
-      <w:r>
-        <w:rPr>
-          <w:rFonts w:ascii="Arial" w:hAnsi="Arial" w:cs="Arial"/>
-          <w:sz w:val="24"/>
-          <w:szCs w:val="24"/>
-        </w:rPr>
-        <w:t xml:space="preserve">static String </w:t>
-      </w:r>
-      <w:proofErr w:type="spellStart"/>
-      <w:r>
-        <w:rPr>
-          <w:rFonts w:ascii="Arial" w:hAnsi="Arial" w:cs="Arial"/>
-          <w:sz w:val="24"/>
-          <w:szCs w:val="24"/>
-        </w:rPr>
-        <w:t>TestFromFile</w:t>
-      </w:r>
-      <w:proofErr w:type="spellEnd"/>
-      <w:r>
-        <w:rPr>
-          <w:rFonts w:ascii="Arial" w:hAnsi="Arial" w:cs="Arial"/>
-          <w:sz w:val="24"/>
-          <w:szCs w:val="24"/>
-        </w:rPr>
-        <w:t>()</w:t>
-      </w:r>
-    </w:p>
-    <w:p>
-      <w:pPr>
-        <w:pStyle w:val="ListParagraph"/>
-        <w:ind w:left="1080" w:hanging="360"/>
-        <w:rPr>
-          <w:rFonts w:ascii="Arial" w:hAnsi="Arial" w:cs="Arial"/>
-          <w:sz w:val="24"/>
-          <w:szCs w:val="24"/>
-        </w:rPr>
-      </w:pPr>
-      <w:r>
-        <w:rPr>
-          <w:rFonts w:ascii="Arial" w:hAnsi="Arial" w:cs="Arial"/>
-          <w:sz w:val="24"/>
-          <w:szCs w:val="24"/>
-        </w:rPr>
-        <w:t xml:space="preserve">Create T3 Board </w:t>
-      </w:r>
-      <w:r>
-        <w:rPr>
-          <w:rFonts w:ascii="Arial" w:hAnsi="Arial" w:cs="Arial"/>
-          <w:sz w:val="24"/>
-          <w:szCs w:val="24"/>
-        </w:rPr>
-        <w:t xml:space="preserve">from file </w:t>
-      </w:r>
-      <w:r>
-        <w:rPr>
-          <w:rFonts w:ascii="Arial" w:hAnsi="Arial" w:cs="Arial"/>
-          <w:sz w:val="24"/>
-          <w:szCs w:val="24"/>
-        </w:rPr>
-        <w:t>and analyze the state</w:t>
-      </w:r>
-    </w:p>
-    <w:p>
-      <w:pPr>
-        <w:pStyle w:val="ListParagraph"/>
-        <w:numPr>
-          <w:ilvl w:val="0"/>
-          <w:numId w:val="8"/>
-        </w:numPr>
-        <w:ind w:left="360" w:firstLine="0"/>
-        <w:rPr>
-          <w:rFonts w:ascii="Arial" w:hAnsi="Arial" w:cs="Arial"/>
-          <w:sz w:val="24"/>
-          <w:szCs w:val="24"/>
-        </w:rPr>
-      </w:pPr>
-      <w:r>
-        <w:rPr>
-          <w:rFonts w:ascii="Arial" w:hAnsi="Arial" w:cs="Arial"/>
-          <w:sz w:val="24"/>
-          <w:szCs w:val="24"/>
-        </w:rPr>
-        <w:t xml:space="preserve">static String </w:t>
-      </w:r>
-      <w:proofErr w:type="spellStart"/>
-      <w:r>
-        <w:rPr>
-          <w:rFonts w:ascii="Arial" w:hAnsi="Arial" w:cs="Arial"/>
-          <w:sz w:val="24"/>
-          <w:szCs w:val="24"/>
-        </w:rPr>
-        <w:t>BoardAnalyzer</w:t>
-      </w:r>
-      <w:proofErr w:type="spellEnd"/>
-      <w:r>
-        <w:rPr>
-          <w:rFonts w:ascii="Arial" w:hAnsi="Arial" w:cs="Arial"/>
-          <w:sz w:val="24"/>
-          <w:szCs w:val="24"/>
-        </w:rPr>
-        <w:t>()</w:t>
-      </w:r>
-    </w:p>
-    <w:p>
-      <w:pPr>
-        <w:pStyle w:val="ListParagraph"/>
-        <w:ind w:left="360" w:firstLine="360"/>
-        <w:rPr>
-          <w:rFonts w:ascii="Arial" w:hAnsi="Arial" w:cs="Arial"/>
-          <w:sz w:val="24"/>
-          <w:szCs w:val="24"/>
-        </w:rPr>
-      </w:pPr>
-      <w:r>
-        <w:rPr>
-          <w:rFonts w:ascii="Arial" w:hAnsi="Arial" w:cs="Arial"/>
-          <w:sz w:val="24"/>
-          <w:szCs w:val="24"/>
-        </w:rPr>
-        <w:t>Analyze Board case</w:t>
-      </w:r>
-    </w:p>
-    <w:p>
-      <w:pPr>
-        <w:pStyle w:val="ListParagraph"/>
-        <w:numPr>
-          <w:ilvl w:val="0"/>
-          <w:numId w:val="8"/>
-        </w:numPr>
-        <w:ind w:left="450" w:hanging="90"/>
-        <w:rPr>
-          <w:rFonts w:ascii="Arial" w:hAnsi="Arial" w:cs="Arial"/>
-          <w:sz w:val="24"/>
-          <w:szCs w:val="24"/>
-        </w:rPr>
-      </w:pPr>
-      <w:r>
-        <w:rPr>
-          <w:rFonts w:ascii="Arial" w:hAnsi="Arial" w:cs="Arial"/>
-          <w:sz w:val="24"/>
-          <w:szCs w:val="24"/>
-        </w:rPr>
-        <w:t xml:space="preserve">static char </w:t>
-      </w:r>
-      <w:proofErr w:type="spellStart"/>
-      <w:r>
-        <w:rPr>
-          <w:rFonts w:ascii="Arial" w:hAnsi="Arial" w:cs="Arial"/>
-          <w:sz w:val="24"/>
-          <w:szCs w:val="24"/>
-        </w:rPr>
-        <w:t>CheckIntersectOfWins</w:t>
-      </w:r>
-      <w:proofErr w:type="spellEnd"/>
-      <w:r>
-        <w:rPr>
-          <w:rFonts w:ascii="Arial" w:hAnsi="Arial" w:cs="Arial"/>
-          <w:sz w:val="24"/>
-          <w:szCs w:val="24"/>
-        </w:rPr>
-        <w:t>()</w:t>
-      </w:r>
-    </w:p>
-    <w:p>
-      <w:pPr>
-        <w:pStyle w:val="ListParagraph"/>
-        <w:ind w:left="1080" w:hanging="360"/>
-        <w:rPr>
-          <w:rFonts w:ascii="Arial" w:hAnsi="Arial" w:cs="Arial"/>
-          <w:sz w:val="24"/>
-          <w:szCs w:val="24"/>
-        </w:rPr>
-      </w:pPr>
-      <w:r>
-        <w:rPr>
-          <w:rFonts w:ascii="Arial" w:hAnsi="Arial" w:cs="Arial"/>
-          <w:sz w:val="24"/>
-          <w:szCs w:val="24"/>
-        </w:rPr>
-        <w:t>Check Intersection</w:t>
-      </w:r>
-      <w:r>
-        <w:rPr>
-          <w:rFonts w:ascii="Arial" w:hAnsi="Arial" w:cs="Arial"/>
-          <w:sz w:val="24"/>
-          <w:szCs w:val="24"/>
-        </w:rPr>
-        <w:t xml:space="preserve"> (Checking ERROR_CASE0 and 1)</w:t>
-      </w:r>
-    </w:p>
-    <w:p>
-      <w:pPr>
-        <w:pStyle w:val="ListParagraph"/>
-        <w:numPr>
-          <w:ilvl w:val="0"/>
-          <w:numId w:val="8"/>
-        </w:numPr>
-        <w:ind w:left="450" w:hanging="90"/>
-        <w:rPr>
-          <w:rFonts w:ascii="Arial" w:hAnsi="Arial" w:cs="Arial"/>
-          <w:sz w:val="24"/>
-          <w:szCs w:val="24"/>
-        </w:rPr>
-      </w:pPr>
-      <w:r>
-        <w:rPr>
-          <w:rFonts w:ascii="Arial" w:hAnsi="Arial" w:cs="Arial"/>
-          <w:sz w:val="24"/>
-          <w:szCs w:val="24"/>
-        </w:rPr>
-        <w:t xml:space="preserve">static String </w:t>
-      </w:r>
-      <w:proofErr w:type="spellStart"/>
-      <w:r>
-        <w:rPr>
-          <w:rFonts w:ascii="Arial" w:hAnsi="Arial" w:cs="Arial"/>
-          <w:sz w:val="24"/>
-          <w:szCs w:val="24"/>
-        </w:rPr>
-        <w:t>OutputState</w:t>
-      </w:r>
-      <w:proofErr w:type="spellEnd"/>
-      <w:r>
-        <w:rPr>
-          <w:rFonts w:ascii="Arial" w:hAnsi="Arial" w:cs="Arial"/>
-          <w:sz w:val="24"/>
-          <w:szCs w:val="24"/>
-        </w:rPr>
-        <w:t>()</w:t>
-      </w:r>
-    </w:p>
-    <w:p>
-      <w:pPr>
-        <w:pStyle w:val="ListParagraph"/>
-        <w:ind w:left="1080" w:hanging="360"/>
-        <w:rPr>
-          <w:rFonts w:ascii="Arial" w:hAnsi="Arial" w:cs="Arial"/>
-          <w:sz w:val="24"/>
-          <w:szCs w:val="24"/>
-        </w:rPr>
-      </w:pPr>
-      <w:r>
-        <w:rPr>
-          <w:rFonts w:ascii="Arial" w:hAnsi="Arial" w:cs="Arial"/>
-          <w:sz w:val="24"/>
-          <w:szCs w:val="24"/>
-        </w:rPr>
-        <w:t>Processing the result of analyzer</w:t>
-      </w:r>
-    </w:p>
-    <w:p>
-      <w:pPr>
-        <w:pStyle w:val="ListParagraph"/>
-        <w:numPr>
-          <w:ilvl w:val="0"/>
-          <w:numId w:val="8"/>
-        </w:numPr>
-        <w:ind w:left="450" w:hanging="90"/>
-        <w:rPr>
-          <w:rFonts w:ascii="Arial" w:hAnsi="Arial" w:cs="Arial"/>
-          <w:sz w:val="24"/>
-          <w:szCs w:val="24"/>
-        </w:rPr>
-      </w:pPr>
-      <w:r>
-        <w:rPr>
-          <w:rFonts w:ascii="Arial" w:hAnsi="Arial" w:cs="Arial"/>
-          <w:sz w:val="24"/>
-          <w:szCs w:val="24"/>
-        </w:rPr>
-        <w:t xml:space="preserve">static void </w:t>
-      </w:r>
-      <w:proofErr w:type="spellStart"/>
-      <w:r>
-        <w:rPr>
-          <w:rFonts w:ascii="Arial" w:hAnsi="Arial" w:cs="Arial"/>
-          <w:sz w:val="24"/>
-          <w:szCs w:val="24"/>
-        </w:rPr>
-        <w:t>OutputToFile</w:t>
-      </w:r>
-      <w:proofErr w:type="spellEnd"/>
-      <w:r>
-        <w:rPr>
-          <w:rFonts w:ascii="Arial" w:hAnsi="Arial" w:cs="Arial"/>
-          <w:sz w:val="24"/>
-          <w:szCs w:val="24"/>
-        </w:rPr>
-        <w:t>()</w:t>
-      </w:r>
-    </w:p>
-    <w:p>
-      <w:pPr>
-        <w:pStyle w:val="ListParagraph"/>
-        <w:ind w:left="450" w:firstLine="270"/>
-        <w:rPr>
-          <w:rFonts w:ascii="Arial" w:hAnsi="Arial" w:cs="Arial"/>
-          <w:sz w:val="24"/>
-          <w:szCs w:val="24"/>
-        </w:rPr>
-      </w:pPr>
-      <w:r>
-        <w:rPr>
-          <w:rFonts w:ascii="Arial" w:hAnsi="Arial" w:cs="Arial"/>
-          <w:sz w:val="24"/>
-          <w:szCs w:val="24"/>
-        </w:rPr>
-        <w:t>Write output to a file</w:t>
-      </w:r>
-    </w:p>
-    <w:p>
-      <w:pPr>
-        <w:pStyle w:val="ListParagraph"/>
-        <w:ind w:left="360"/>
-        <w:rPr>
-          <w:rFonts w:ascii="Courier New" w:hAnsi="Courier New" w:cs="Courier New"/>
-          <w:sz w:val="20"/>
-          <w:szCs w:val="20"/>
         </w:rPr>
       </w:pPr>
     </w:p>
@@ -9544,7 +9436,7 @@
 </file>
 
 <file path=customXml/itemProps1.xml><?xml version="1.0" encoding="utf-8"?>
-<ds:datastoreItem xmlns:ds="http://schemas.openxmlformats.org/officeDocument/2006/customXml" ds:itemID="{06B09F21-79D1-4EE1-98BF-C8115C314DC9}">
+<ds:datastoreItem xmlns:ds="http://schemas.openxmlformats.org/officeDocument/2006/customXml" ds:itemID="{85CEE511-9B11-4DD3-8331-460FEEFAF980}">
   <ds:schemaRefs>
     <ds:schemaRef ds:uri="http://schemas.openxmlformats.org/officeDocument/2006/bibliography"/>
   </ds:schemaRefs>

</xml_diff>